<commit_message>
Uploaded models (TwinSVM and SVD models are excluded due to their large sizes)
</commit_message>
<xml_diff>
--- a/latex/Diagram.docx
+++ b/latex/Diagram.docx
@@ -3071,7 +3071,7 @@
         <mc:AlternateContent>
           <mc:Choice Requires="wpc">
             <w:drawing>
-              <wp:inline distT="0" distB="0" distL="0" distR="0" wp14:anchorId="4A29454E" wp14:editId="423C5EFB">
+              <wp:inline distT="0" distB="0" distL="0" distR="0" wp14:anchorId="4A29454E" wp14:editId="52116313">
                 <wp:extent cx="6623956" cy="3405216"/>
                 <wp:effectExtent l="0" t="0" r="5715" b="5080"/>
                 <wp:docPr id="1" name="Canvas 1"/>
@@ -3341,6 +3341,37 @@
                                 <w:spacing w:after="0" w:line="240" w:lineRule="auto"/>
                                 <w:contextualSpacing/>
                                 <w:rPr>
+                                  <w:color w:val="4472C4"/>
+                                  <w:sz w:val="18"/>
+                                  <w:szCs w:val="18"/>
+                                  <w:lang w:val="en-US"/>
+                                  <w14:shadow w14:blurRad="38100" w14:dist="25400" w14:dir="5400000" w14:sx="100000" w14:sy="100000" w14:kx="0" w14:ky="0" w14:algn="ctr">
+                                    <w14:srgbClr w14:val="6E747A">
+                                      <w14:alpha w14:val="57000"/>
+                                    </w14:srgbClr>
+                                  </w14:shadow>
+                                </w:rPr>
+                              </w:pPr>
+                              <w:r>
+                                <w:rPr>
+                                  <w:color w:val="4472C4"/>
+                                  <w:sz w:val="18"/>
+                                  <w:szCs w:val="18"/>
+                                  <w:lang w:val="en-US"/>
+                                  <w14:shadow w14:blurRad="38100" w14:dist="25400" w14:dir="5400000" w14:sx="100000" w14:sy="100000" w14:kx="0" w14:ky="0" w14:algn="ctr">
+                                    <w14:srgbClr w14:val="6E747A">
+                                      <w14:alpha w14:val="57000"/>
+                                    </w14:srgbClr>
+                                  </w14:shadow>
+                                </w:rPr>
+                                <w:t>Cajun Creole</w:t>
+                              </w:r>
+                            </w:p>
+                            <w:p>
+                              <w:pPr>
+                                <w:spacing w:after="0" w:line="240" w:lineRule="auto"/>
+                                <w:contextualSpacing/>
+                                <w:rPr>
                                   <w:shadow/>
                                   <w:color w:val="4472C4"/>
                                   <w:sz w:val="18"/>
@@ -3466,39 +3497,6 @@
                                   </w14:shadow>
                                 </w:rPr>
                                 <w:t>Moroccan</w:t>
-                              </w:r>
-                            </w:p>
-                            <w:p>
-                              <w:pPr>
-                                <w:spacing w:after="0" w:line="240" w:lineRule="auto"/>
-                                <w:contextualSpacing/>
-                                <w:rPr>
-                                  <w:shadow/>
-                                  <w:color w:val="4472C4"/>
-                                  <w:sz w:val="18"/>
-                                  <w:szCs w:val="18"/>
-                                  <w:lang w:val="en-US"/>
-                                  <w14:shadow w14:blurRad="38100" w14:dist="25400" w14:dir="5400000" w14:sx="100000" w14:sy="100000" w14:kx="0" w14:ky="0" w14:algn="ctr">
-                                    <w14:srgbClr w14:val="6E747A">
-                                      <w14:alpha w14:val="57000"/>
-                                    </w14:srgbClr>
-                                  </w14:shadow>
-                                </w:rPr>
-                              </w:pPr>
-                              <w:r>
-                                <w:rPr>
-                                  <w:shadow/>
-                                  <w:color w:val="4472C4"/>
-                                  <w:sz w:val="18"/>
-                                  <w:szCs w:val="18"/>
-                                  <w:lang w:val="en-US"/>
-                                  <w14:shadow w14:blurRad="38100" w14:dist="25400" w14:dir="5400000" w14:sx="100000" w14:sy="100000" w14:kx="0" w14:ky="0" w14:algn="ctr">
-                                    <w14:srgbClr w14:val="6E747A">
-                                      <w14:alpha w14:val="57000"/>
-                                    </w14:srgbClr>
-                                  </w14:shadow>
-                                </w:rPr>
-                                <w:t>Cajun Creole</w:t>
                               </w:r>
                             </w:p>
                             <w:p>
@@ -4193,7 +4191,7 @@
                         <wps:cNvCnPr/>
                         <wps:spPr>
                           <a:xfrm>
-                            <a:off x="2584740" y="1754079"/>
+                            <a:off x="2598647" y="1926095"/>
                             <a:ext cx="579215" cy="80115"/>
                           </a:xfrm>
                           <a:prstGeom prst="straightConnector1">
@@ -4224,7 +4222,7 @@
                         <wps:cNvSpPr/>
                         <wps:spPr>
                           <a:xfrm rot="15055799">
-                            <a:off x="2465125" y="1690832"/>
+                            <a:off x="2483011" y="1831305"/>
                             <a:ext cx="126365" cy="126365"/>
                           </a:xfrm>
                           <a:prstGeom prst="ellipse">
@@ -4261,7 +4259,7 @@
                         </wps:cNvCnPr>
                         <wps:spPr>
                           <a:xfrm flipV="1">
-                            <a:off x="2587825" y="1647007"/>
+                            <a:off x="2605711" y="1787480"/>
                             <a:ext cx="587343" cy="86192"/>
                           </a:xfrm>
                           <a:prstGeom prst="straightConnector1">
@@ -4289,11 +4287,13 @@
                       </wps:wsp>
                       <wps:wsp>
                         <wps:cNvPr id="266" name="Straight Arrow Connector 266"/>
-                        <wps:cNvCnPr/>
+                        <wps:cNvCnPr>
+                          <a:stCxn id="267" idx="3"/>
+                        </wps:cNvCnPr>
                         <wps:spPr>
                           <a:xfrm>
-                            <a:off x="3063954" y="2442848"/>
-                            <a:ext cx="128905" cy="41910"/>
+                            <a:off x="2853245" y="2424195"/>
+                            <a:ext cx="330565" cy="38097"/>
                           </a:xfrm>
                           <a:prstGeom prst="straightConnector1">
                             <a:avLst/>
@@ -4323,7 +4323,7 @@
                         <wps:cNvSpPr/>
                         <wps:spPr>
                           <a:xfrm rot="15055799">
-                            <a:off x="2966799" y="2333628"/>
+                            <a:off x="2733360" y="2333628"/>
                             <a:ext cx="126365" cy="126365"/>
                           </a:xfrm>
                           <a:prstGeom prst="ellipse">
@@ -4355,11 +4355,13 @@
                       </wps:wsp>
                       <wps:wsp>
                         <wps:cNvPr id="268" name="Straight Arrow Connector 268"/>
-                        <wps:cNvCnPr/>
+                        <wps:cNvCnPr>
+                          <a:stCxn id="267" idx="4"/>
+                        </wps:cNvCnPr>
                         <wps:spPr>
                           <a:xfrm flipV="1">
-                            <a:off x="3058239" y="2289813"/>
-                            <a:ext cx="145415" cy="48895"/>
+                            <a:off x="2856137" y="2289348"/>
+                            <a:ext cx="317988" cy="86578"/>
                           </a:xfrm>
                           <a:prstGeom prst="straightConnector1">
                             <a:avLst/>
@@ -4455,7 +4457,7 @@
                         <wps:cNvCnPr/>
                         <wps:spPr>
                           <a:xfrm flipV="1">
-                            <a:off x="3058239" y="2600008"/>
+                            <a:off x="3064038" y="2613588"/>
                             <a:ext cx="145415" cy="48895"/>
                           </a:xfrm>
                           <a:prstGeom prst="straightConnector1">
@@ -4554,7 +4556,7 @@
                         <wps:cNvCnPr/>
                         <wps:spPr>
                           <a:xfrm flipV="1">
-                            <a:off x="2830797" y="2689993"/>
+                            <a:off x="2848564" y="2708100"/>
                             <a:ext cx="131270" cy="66776"/>
                           </a:xfrm>
                           <a:prstGeom prst="straightConnector1">
@@ -4888,11 +4890,14 @@
                       </wps:wsp>
                       <wps:wsp>
                         <wps:cNvPr id="284" name="Straight Arrow Connector 284"/>
-                        <wps:cNvCnPr/>
+                        <wps:cNvCnPr>
+                          <a:stCxn id="285" idx="3"/>
+                          <a:endCxn id="123" idx="7"/>
+                        </wps:cNvCnPr>
                         <wps:spPr>
                           <a:xfrm>
-                            <a:off x="2553414" y="1456866"/>
-                            <a:ext cx="621754" cy="54233"/>
+                            <a:off x="2584319" y="1478748"/>
+                            <a:ext cx="150450" cy="77940"/>
                           </a:xfrm>
                           <a:prstGeom prst="straightConnector1">
                             <a:avLst/>
@@ -4922,7 +4927,7 @@
                         <wps:cNvSpPr/>
                         <wps:spPr>
                           <a:xfrm rot="15055799">
-                            <a:off x="2456455" y="1347801"/>
+                            <a:off x="2465026" y="1388541"/>
                             <a:ext cx="125730" cy="125730"/>
                           </a:xfrm>
                           <a:prstGeom prst="ellipse">
@@ -4960,8 +4965,8 @@
                         </wps:cNvCnPr>
                         <wps:spPr>
                           <a:xfrm flipV="1">
-                            <a:off x="2578735" y="1306570"/>
-                            <a:ext cx="155882" cy="83557"/>
+                            <a:off x="2587306" y="1306570"/>
+                            <a:ext cx="147311" cy="124297"/>
                           </a:xfrm>
                           <a:prstGeom prst="straightConnector1">
                             <a:avLst/>
@@ -4994,8 +4999,8 @@
                         </wps:cNvCnPr>
                         <wps:spPr>
                           <a:xfrm>
-                            <a:off x="2260270" y="1665854"/>
-                            <a:ext cx="211216" cy="60533"/>
+                            <a:off x="2269323" y="1725266"/>
+                            <a:ext cx="220049" cy="141594"/>
                           </a:xfrm>
                           <a:prstGeom prst="straightConnector1">
                             <a:avLst/>
@@ -5025,7 +5030,7 @@
                         <wps:cNvSpPr/>
                         <wps:spPr>
                           <a:xfrm rot="15055799">
-                            <a:off x="2140869" y="1575500"/>
+                            <a:off x="2149922" y="1634912"/>
                             <a:ext cx="125730" cy="125730"/>
                           </a:xfrm>
                           <a:prstGeom prst="ellipse">
@@ -5063,8 +5068,8 @@
                         </wps:cNvCnPr>
                         <wps:spPr>
                           <a:xfrm flipV="1">
-                            <a:off x="2262965" y="1431063"/>
-                            <a:ext cx="196756" cy="186602"/>
+                            <a:off x="2272202" y="1471945"/>
+                            <a:ext cx="196274" cy="205293"/>
                           </a:xfrm>
                           <a:prstGeom prst="straightConnector1">
                             <a:avLst/>
@@ -5091,11 +5096,13 @@
                       </wps:wsp>
                       <wps:wsp>
                         <wps:cNvPr id="290" name="Straight Arrow Connector 290"/>
-                        <wps:cNvCnPr/>
+                        <wps:cNvCnPr>
+                          <a:endCxn id="267" idx="7"/>
+                        </wps:cNvCnPr>
                         <wps:spPr>
                           <a:xfrm>
-                            <a:off x="2833202" y="2338711"/>
-                            <a:ext cx="128270" cy="41275"/>
+                            <a:off x="2577023" y="2338473"/>
+                            <a:ext cx="162588" cy="30466"/>
                           </a:xfrm>
                           <a:prstGeom prst="straightConnector1">
                             <a:avLst/>
@@ -5125,7 +5132,7 @@
                         <wps:cNvSpPr/>
                         <wps:spPr>
                           <a:xfrm rot="15055799">
-                            <a:off x="2730604" y="2257429"/>
+                            <a:off x="2474530" y="2257429"/>
                             <a:ext cx="125730" cy="125730"/>
                           </a:xfrm>
                           <a:prstGeom prst="ellipse">
@@ -5157,11 +5164,13 @@
                       </wps:wsp>
                       <wps:wsp>
                         <wps:cNvPr id="292" name="Straight Arrow Connector 292"/>
-                        <wps:cNvCnPr/>
+                        <wps:cNvCnPr>
+                          <a:stCxn id="291" idx="4"/>
+                        </wps:cNvCnPr>
                         <wps:spPr>
                           <a:xfrm flipV="1">
-                            <a:off x="2821841" y="2147913"/>
-                            <a:ext cx="383869" cy="113736"/>
+                            <a:off x="2596700" y="2147477"/>
+                            <a:ext cx="577685" cy="152044"/>
                           </a:xfrm>
                           <a:prstGeom prst="straightConnector1">
                             <a:avLst/>
@@ -5187,44 +5196,11 @@
                         <wps:bodyPr/>
                       </wps:wsp>
                       <wps:wsp>
-                        <wps:cNvPr id="293" name="Straight Arrow Connector 293"/>
-                        <wps:cNvCnPr>
-                          <a:stCxn id="294" idx="3"/>
-                        </wps:cNvCnPr>
-                        <wps:spPr>
-                          <a:xfrm>
-                            <a:off x="2575037" y="2244605"/>
-                            <a:ext cx="148847" cy="52461"/>
-                          </a:xfrm>
-                          <a:prstGeom prst="straightConnector1">
-                            <a:avLst/>
-                          </a:prstGeom>
-                          <a:ln w="28575">
-                            <a:tailEnd type="triangle"/>
-                          </a:ln>
-                        </wps:spPr>
-                        <wps:style>
-                          <a:lnRef idx="1">
-                            <a:schemeClr val="accent1"/>
-                          </a:lnRef>
-                          <a:fillRef idx="0">
-                            <a:schemeClr val="accent1"/>
-                          </a:fillRef>
-                          <a:effectRef idx="0">
-                            <a:schemeClr val="accent1"/>
-                          </a:effectRef>
-                          <a:fontRef idx="minor">
-                            <a:schemeClr val="tx1"/>
-                          </a:fontRef>
-                        </wps:style>
-                        <wps:bodyPr/>
-                      </wps:wsp>
-                      <wps:wsp>
-                        <wps:cNvPr id="294" name="Oval 294"/>
+                        <wps:cNvPr id="296" name="Oval 296"/>
                         <wps:cNvSpPr/>
                         <wps:spPr>
                           <a:xfrm rot="15055799">
-                            <a:off x="2455831" y="2154472"/>
+                            <a:off x="2441613" y="2907796"/>
                             <a:ext cx="125730" cy="125730"/>
                           </a:xfrm>
                           <a:prstGeom prst="ellipse">
@@ -5255,14 +5231,15 @@
                         </wps:bodyPr>
                       </wps:wsp>
                       <wps:wsp>
-                        <wps:cNvPr id="295" name="Straight Arrow Connector 295"/>
+                        <wps:cNvPr id="297" name="Straight Arrow Connector 297"/>
                         <wps:cNvCnPr>
-                          <a:stCxn id="294" idx="4"/>
+                          <a:stCxn id="296" idx="4"/>
+                          <a:endCxn id="273" idx="0"/>
                         </wps:cNvCnPr>
                         <wps:spPr>
                           <a:xfrm flipV="1">
-                            <a:off x="2577914" y="1984627"/>
-                            <a:ext cx="614727" cy="211951"/>
+                            <a:off x="2563893" y="2814780"/>
+                            <a:ext cx="170723" cy="135342"/>
                           </a:xfrm>
                           <a:prstGeom prst="straightConnector1">
                             <a:avLst/>
@@ -5288,12 +5265,79 @@
                         <wps:bodyPr/>
                       </wps:wsp>
                       <wps:wsp>
-                        <wps:cNvPr id="296" name="Oval 296"/>
+                        <wps:cNvPr id="298" name="Straight Arrow Connector 298"/>
+                        <wps:cNvCnPr>
+                          <a:stCxn id="296" idx="3"/>
+                        </wps:cNvCnPr>
+                        <wps:spPr>
+                          <a:xfrm>
+                            <a:off x="2560819" y="2997856"/>
+                            <a:ext cx="173603" cy="124620"/>
+                          </a:xfrm>
+                          <a:prstGeom prst="straightConnector1">
+                            <a:avLst/>
+                          </a:prstGeom>
+                          <a:ln w="28575">
+                            <a:tailEnd type="triangle"/>
+                          </a:ln>
+                        </wps:spPr>
+                        <wps:style>
+                          <a:lnRef idx="1">
+                            <a:schemeClr val="accent1"/>
+                          </a:lnRef>
+                          <a:fillRef idx="0">
+                            <a:schemeClr val="accent1"/>
+                          </a:fillRef>
+                          <a:effectRef idx="0">
+                            <a:schemeClr val="accent1"/>
+                          </a:effectRef>
+                          <a:fontRef idx="minor">
+                            <a:schemeClr val="tx1"/>
+                          </a:fontRef>
+                        </wps:style>
+                        <wps:bodyPr/>
+                      </wps:wsp>
+                      <wps:wsp>
+                        <wps:cNvPr id="299" name="Straight Arrow Connector 299"/>
+                        <wps:cNvCnPr>
+                          <a:stCxn id="300" idx="5"/>
+                          <a:endCxn id="291" idx="0"/>
+                        </wps:cNvCnPr>
+                        <wps:spPr>
+                          <a:xfrm flipV="1">
+                            <a:off x="2227909" y="2340595"/>
+                            <a:ext cx="249974" cy="166492"/>
+                          </a:xfrm>
+                          <a:prstGeom prst="straightConnector1">
+                            <a:avLst/>
+                          </a:prstGeom>
+                          <a:ln w="28575">
+                            <a:tailEnd type="triangle"/>
+                          </a:ln>
+                        </wps:spPr>
+                        <wps:style>
+                          <a:lnRef idx="1">
+                            <a:schemeClr val="accent1"/>
+                          </a:lnRef>
+                          <a:fillRef idx="0">
+                            <a:schemeClr val="accent1"/>
+                          </a:fillRef>
+                          <a:effectRef idx="0">
+                            <a:schemeClr val="accent1"/>
+                          </a:effectRef>
+                          <a:fontRef idx="minor">
+                            <a:schemeClr val="tx1"/>
+                          </a:fontRef>
+                        </wps:style>
+                        <wps:bodyPr/>
+                      </wps:wsp>
+                      <wps:wsp>
+                        <wps:cNvPr id="300" name="Oval 300"/>
                         <wps:cNvSpPr/>
                         <wps:spPr>
                           <a:xfrm rot="15055799">
-                            <a:off x="2441613" y="2907796"/>
-                            <a:ext cx="125730" cy="125730"/>
+                            <a:off x="2138105" y="2501048"/>
+                            <a:ext cx="125095" cy="125095"/>
                           </a:xfrm>
                           <a:prstGeom prst="ellipse">
                             <a:avLst/>
@@ -5323,15 +5367,15 @@
                         </wps:bodyPr>
                       </wps:wsp>
                       <wps:wsp>
-                        <wps:cNvPr id="297" name="Straight Arrow Connector 297"/>
+                        <wps:cNvPr id="301" name="Straight Arrow Connector 301"/>
                         <wps:cNvCnPr>
-                          <a:stCxn id="296" idx="4"/>
-                          <a:endCxn id="273" idx="0"/>
+                          <a:stCxn id="300" idx="2"/>
+                          <a:endCxn id="296" idx="7"/>
                         </wps:cNvCnPr>
                         <wps:spPr>
-                          <a:xfrm flipV="1">
-                            <a:off x="2563893" y="2814780"/>
-                            <a:ext cx="170723" cy="135342"/>
+                          <a:xfrm>
+                            <a:off x="2221089" y="2622710"/>
+                            <a:ext cx="226853" cy="320462"/>
                           </a:xfrm>
                           <a:prstGeom prst="straightConnector1">
                             <a:avLst/>
@@ -5357,14 +5401,15 @@
                         <wps:bodyPr/>
                       </wps:wsp>
                       <wps:wsp>
-                        <wps:cNvPr id="298" name="Straight Arrow Connector 298"/>
+                        <wps:cNvPr id="303" name="Straight Arrow Connector 303"/>
                         <wps:cNvCnPr>
-                          <a:stCxn id="296" idx="3"/>
+                          <a:stCxn id="304" idx="4"/>
+                          <a:endCxn id="288" idx="0"/>
                         </wps:cNvCnPr>
                         <wps:spPr>
-                          <a:xfrm>
-                            <a:off x="2560819" y="2997856"/>
-                            <a:ext cx="173603" cy="124620"/>
+                          <a:xfrm flipV="1">
+                            <a:off x="1833551" y="1718141"/>
+                            <a:ext cx="319737" cy="256706"/>
                           </a:xfrm>
                           <a:prstGeom prst="straightConnector1">
                             <a:avLst/>
@@ -5390,46 +5435,12 @@
                         <wps:bodyPr/>
                       </wps:wsp>
                       <wps:wsp>
-                        <wps:cNvPr id="299" name="Straight Arrow Connector 299"/>
-                        <wps:cNvCnPr>
-                          <a:stCxn id="300" idx="5"/>
-                          <a:endCxn id="294" idx="0"/>
-                        </wps:cNvCnPr>
-                        <wps:spPr>
-                          <a:xfrm flipV="1">
-                            <a:off x="2228003" y="2237876"/>
-                            <a:ext cx="231278" cy="269469"/>
-                          </a:xfrm>
-                          <a:prstGeom prst="straightConnector1">
-                            <a:avLst/>
-                          </a:prstGeom>
-                          <a:ln w="28575">
-                            <a:tailEnd type="triangle"/>
-                          </a:ln>
-                        </wps:spPr>
-                        <wps:style>
-                          <a:lnRef idx="1">
-                            <a:schemeClr val="accent1"/>
-                          </a:lnRef>
-                          <a:fillRef idx="0">
-                            <a:schemeClr val="accent1"/>
-                          </a:fillRef>
-                          <a:effectRef idx="0">
-                            <a:schemeClr val="accent1"/>
-                          </a:effectRef>
-                          <a:fontRef idx="minor">
-                            <a:schemeClr val="tx1"/>
-                          </a:fontRef>
-                        </wps:style>
-                        <wps:bodyPr/>
-                      </wps:wsp>
-                      <wps:wsp>
-                        <wps:cNvPr id="300" name="Oval 300"/>
+                        <wps:cNvPr id="304" name="Oval 304"/>
                         <wps:cNvSpPr/>
                         <wps:spPr>
                           <a:xfrm rot="15055799">
-                            <a:off x="2138105" y="2501048"/>
-                            <a:ext cx="125095" cy="125095"/>
+                            <a:off x="1712585" y="1933150"/>
+                            <a:ext cx="124460" cy="124460"/>
                           </a:xfrm>
                           <a:prstGeom prst="ellipse">
                             <a:avLst/>
@@ -5459,15 +5470,14 @@
                         </wps:bodyPr>
                       </wps:wsp>
                       <wps:wsp>
-                        <wps:cNvPr id="301" name="Straight Arrow Connector 301"/>
+                        <wps:cNvPr id="305" name="Straight Arrow Connector 305"/>
                         <wps:cNvCnPr>
-                          <a:stCxn id="300" idx="2"/>
-                          <a:endCxn id="296" idx="7"/>
+                          <a:stCxn id="304" idx="2"/>
                         </wps:cNvCnPr>
                         <wps:spPr>
                           <a:xfrm>
-                            <a:off x="2221089" y="2622710"/>
-                            <a:ext cx="226853" cy="320462"/>
+                            <a:off x="1794986" y="2053994"/>
+                            <a:ext cx="370817" cy="489155"/>
                           </a:xfrm>
                           <a:prstGeom prst="straightConnector1">
                             <a:avLst/>
@@ -5493,14 +5503,15 @@
                         <wps:bodyPr/>
                       </wps:wsp>
                       <wps:wsp>
-                        <wps:cNvPr id="303" name="Straight Arrow Connector 303"/>
+                        <wps:cNvPr id="307" name="Straight Arrow Connector 307"/>
                         <wps:cNvCnPr>
-                          <a:stCxn id="304" idx="4"/>
+                          <a:stCxn id="308" idx="5"/>
+                          <a:endCxn id="282" idx="1"/>
                         </wps:cNvCnPr>
                         <wps:spPr>
                           <a:xfrm flipV="1">
-                            <a:off x="1833463" y="1647170"/>
-                            <a:ext cx="332340" cy="327681"/>
+                            <a:off x="1395507" y="795650"/>
+                            <a:ext cx="360931" cy="476922"/>
                           </a:xfrm>
                           <a:prstGeom prst="straightConnector1">
                             <a:avLst/>
@@ -5526,12 +5537,12 @@
                         <wps:bodyPr/>
                       </wps:wsp>
                       <wps:wsp>
-                        <wps:cNvPr id="304" name="Oval 304"/>
+                        <wps:cNvPr id="308" name="Oval 308"/>
                         <wps:cNvSpPr/>
                         <wps:spPr>
                           <a:xfrm rot="15055799">
-                            <a:off x="1712585" y="1933150"/>
-                            <a:ext cx="124460" cy="124460"/>
+                            <a:off x="1306669" y="1266467"/>
+                            <a:ext cx="123825" cy="123825"/>
                           </a:xfrm>
                           <a:prstGeom prst="ellipse">
                             <a:avLst/>
@@ -5561,14 +5572,15 @@
                         </wps:bodyPr>
                       </wps:wsp>
                       <wps:wsp>
-                        <wps:cNvPr id="305" name="Straight Arrow Connector 305"/>
+                        <wps:cNvPr id="309" name="Straight Arrow Connector 309"/>
                         <wps:cNvCnPr>
-                          <a:stCxn id="304" idx="2"/>
+                          <a:stCxn id="308" idx="2"/>
+                          <a:endCxn id="304" idx="7"/>
                         </wps:cNvCnPr>
                         <wps:spPr>
                           <a:xfrm>
-                            <a:off x="1794986" y="2053994"/>
-                            <a:ext cx="370817" cy="489155"/>
+                            <a:off x="1388665" y="1386761"/>
+                            <a:ext cx="330029" cy="581209"/>
                           </a:xfrm>
                           <a:prstGeom prst="straightConnector1">
                             <a:avLst/>
@@ -5594,15 +5606,12 @@
                         <wps:bodyPr/>
                       </wps:wsp>
                       <wps:wsp>
-                        <wps:cNvPr id="307" name="Straight Arrow Connector 307"/>
-                        <wps:cNvCnPr>
-                          <a:stCxn id="308" idx="5"/>
-                          <a:endCxn id="282" idx="1"/>
-                        </wps:cNvCnPr>
-                        <wps:spPr>
-                          <a:xfrm flipV="1">
-                            <a:off x="1395507" y="795650"/>
-                            <a:ext cx="360931" cy="476922"/>
+                        <wps:cNvPr id="122" name="Straight Arrow Connector 122"/>
+                        <wps:cNvCnPr/>
+                        <wps:spPr>
+                          <a:xfrm>
+                            <a:off x="2848565" y="1612279"/>
+                            <a:ext cx="340995" cy="40005"/>
                           </a:xfrm>
                           <a:prstGeom prst="straightConnector1">
                             <a:avLst/>
@@ -5628,12 +5637,12 @@
                         <wps:bodyPr/>
                       </wps:wsp>
                       <wps:wsp>
-                        <wps:cNvPr id="308" name="Oval 308"/>
+                        <wps:cNvPr id="123" name="Oval 123"/>
                         <wps:cNvSpPr/>
                         <wps:spPr>
                           <a:xfrm rot="15055799">
-                            <a:off x="1306669" y="1266467"/>
-                            <a:ext cx="123825" cy="123825"/>
+                            <a:off x="2728550" y="1521474"/>
+                            <a:ext cx="125730" cy="125730"/>
                           </a:xfrm>
                           <a:prstGeom prst="ellipse">
                             <a:avLst/>
@@ -5663,15 +5672,12 @@
                         </wps:bodyPr>
                       </wps:wsp>
                       <wps:wsp>
-                        <wps:cNvPr id="309" name="Straight Arrow Connector 309"/>
-                        <wps:cNvCnPr>
-                          <a:stCxn id="308" idx="2"/>
-                          <a:endCxn id="304" idx="7"/>
-                        </wps:cNvCnPr>
-                        <wps:spPr>
-                          <a:xfrm>
-                            <a:off x="1388665" y="1386761"/>
-                            <a:ext cx="330029" cy="581209"/>
+                        <wps:cNvPr id="124" name="Straight Arrow Connector 124"/>
+                        <wps:cNvCnPr/>
+                        <wps:spPr>
+                          <a:xfrm flipV="1">
+                            <a:off x="2851740" y="1494169"/>
+                            <a:ext cx="340360" cy="69850"/>
                           </a:xfrm>
                           <a:prstGeom prst="straightConnector1">
                             <a:avLst/>
@@ -5704,7 +5710,7 @@
           </mc:Choice>
           <mc:Fallback>
             <w:pict>
-              <v:group w14:anchorId="4A29454E" id="Canvas 1" o:spid="_x0000_s1087" editas="canvas" style="width:521.55pt;height:268.15pt;mso-position-horizontal-relative:char;mso-position-vertical-relative:line" coordsize="66236,34048" o:gfxdata="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">
+              <v:group w14:anchorId="4A29454E" id="Canvas 1" o:spid="_x0000_s1087" editas="canvas" style="width:521.55pt;height:268.15pt;mso-position-horizontal-relative:char;mso-position-vertical-relative:line" coordsize="66236,34048" o:gfxdata="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">
                 <v:shape id="_x0000_s1088" type="#_x0000_t75" style="position:absolute;width:66236;height:34048;visibility:visible;mso-wrap-style:square" filled="t">
                   <v:fill o:detectmouseclick="t"/>
                   <v:path o:connecttype="none"/>
@@ -5948,6 +5954,37 @@
                           <w:spacing w:after="0" w:line="240" w:lineRule="auto"/>
                           <w:contextualSpacing/>
                           <w:rPr>
+                            <w:color w:val="4472C4"/>
+                            <w:sz w:val="18"/>
+                            <w:szCs w:val="18"/>
+                            <w:lang w:val="en-US"/>
+                            <w14:shadow w14:blurRad="38100" w14:dist="25400" w14:dir="5400000" w14:sx="100000" w14:sy="100000" w14:kx="0" w14:ky="0" w14:algn="ctr">
+                              <w14:srgbClr w14:val="6E747A">
+                                <w14:alpha w14:val="57000"/>
+                              </w14:srgbClr>
+                            </w14:shadow>
+                          </w:rPr>
+                        </w:pPr>
+                        <w:r>
+                          <w:rPr>
+                            <w:color w:val="4472C4"/>
+                            <w:sz w:val="18"/>
+                            <w:szCs w:val="18"/>
+                            <w:lang w:val="en-US"/>
+                            <w14:shadow w14:blurRad="38100" w14:dist="25400" w14:dir="5400000" w14:sx="100000" w14:sy="100000" w14:kx="0" w14:ky="0" w14:algn="ctr">
+                              <w14:srgbClr w14:val="6E747A">
+                                <w14:alpha w14:val="57000"/>
+                              </w14:srgbClr>
+                            </w14:shadow>
+                          </w:rPr>
+                          <w:t>Cajun Creole</w:t>
+                        </w:r>
+                      </w:p>
+                      <w:p>
+                        <w:pPr>
+                          <w:spacing w:after="0" w:line="240" w:lineRule="auto"/>
+                          <w:contextualSpacing/>
+                          <w:rPr>
                             <w:shadow/>
                             <w:color w:val="4472C4"/>
                             <w:sz w:val="18"/>
@@ -6073,39 +6110,6 @@
                             </w14:shadow>
                           </w:rPr>
                           <w:t>Moroccan</w:t>
-                        </w:r>
-                      </w:p>
-                      <w:p>
-                        <w:pPr>
-                          <w:spacing w:after="0" w:line="240" w:lineRule="auto"/>
-                          <w:contextualSpacing/>
-                          <w:rPr>
-                            <w:shadow/>
-                            <w:color w:val="4472C4"/>
-                            <w:sz w:val="18"/>
-                            <w:szCs w:val="18"/>
-                            <w:lang w:val="en-US"/>
-                            <w14:shadow w14:blurRad="38100" w14:dist="25400" w14:dir="5400000" w14:sx="100000" w14:sy="100000" w14:kx="0" w14:ky="0" w14:algn="ctr">
-                              <w14:srgbClr w14:val="6E747A">
-                                <w14:alpha w14:val="57000"/>
-                              </w14:srgbClr>
-                            </w14:shadow>
-                          </w:rPr>
-                        </w:pPr>
-                        <w:r>
-                          <w:rPr>
-                            <w:shadow/>
-                            <w:color w:val="4472C4"/>
-                            <w:sz w:val="18"/>
-                            <w:szCs w:val="18"/>
-                            <w:lang w:val="en-US"/>
-                            <w14:shadow w14:blurRad="38100" w14:dist="25400" w14:dir="5400000" w14:sx="100000" w14:sy="100000" w14:kx="0" w14:ky="0" w14:algn="ctr">
-                              <w14:srgbClr w14:val="6E747A">
-                                <w14:alpha w14:val="57000"/>
-                              </w14:srgbClr>
-                            </w14:shadow>
-                          </w:rPr>
-                          <w:t>Cajun Creole</w:t>
                         </w:r>
                       </w:p>
                       <w:p>
@@ -6421,22 +6425,22 @@
                 <v:shape id="Straight Arrow Connector 262" o:spid="_x0000_s1101" type="#_x0000_t32" style="position:absolute;left:28538;top:11952;width:3408;height:699;flip:y;visibility:visible;mso-wrap-style:square" o:connectortype="straight" o:gfxdata="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" strokecolor="#4472c4 [3204]" strokeweight="2.25pt">
                   <v:stroke endarrow="block" joinstyle="miter"/>
                 </v:shape>
-                <v:shape id="Straight Arrow Connector 263" o:spid="_x0000_s1102" type="#_x0000_t32" style="position:absolute;left:25847;top:17540;width:5792;height:801;visibility:visible;mso-wrap-style:square" o:connectortype="straight" o:gfxdata="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" strokecolor="#4472c4 [3204]" strokeweight="2.25pt">
+                <v:shape id="Straight Arrow Connector 263" o:spid="_x0000_s1102" type="#_x0000_t32" style="position:absolute;left:25986;top:19260;width:5792;height:802;visibility:visible;mso-wrap-style:square" o:connectortype="straight" o:gfxdata="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" strokecolor="#4472c4 [3204]" strokeweight="2.25pt">
                   <v:stroke endarrow="block" joinstyle="miter"/>
                 </v:shape>
-                <v:oval id="Oval 264" o:spid="_x0000_s1103" style="position:absolute;left:24651;top:16908;width:1263;height:1263;rotation:-7148013fd;visibility:visible;mso-wrap-style:square;v-text-anchor:middle" o:gfxdata="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" fillcolor="#4472c4 [3204]" strokecolor="#1f3763 [1604]" strokeweight="1pt">
+                <v:oval id="Oval 264" o:spid="_x0000_s1103" style="position:absolute;left:24830;top:18313;width:1263;height:1263;rotation:-7148013fd;visibility:visible;mso-wrap-style:square;v-text-anchor:middle" o:gfxdata="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" fillcolor="#4472c4 [3204]" strokecolor="#1f3763 [1604]" strokeweight="1pt">
                   <v:stroke joinstyle="miter"/>
                 </v:oval>
-                <v:shape id="Straight Arrow Connector 265" o:spid="_x0000_s1104" type="#_x0000_t32" style="position:absolute;left:25878;top:16470;width:5873;height:861;flip:y;visibility:visible;mso-wrap-style:square" o:connectortype="straight" o:gfxdata="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" strokecolor="#4472c4 [3204]" strokeweight="2.25pt">
+                <v:shape id="Straight Arrow Connector 265" o:spid="_x0000_s1104" type="#_x0000_t32" style="position:absolute;left:26057;top:17874;width:5873;height:862;flip:y;visibility:visible;mso-wrap-style:square" o:connectortype="straight" o:gfxdata="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" strokecolor="#4472c4 [3204]" strokeweight="2.25pt">
                   <v:stroke endarrow="block" joinstyle="miter"/>
                 </v:shape>
-                <v:shape id="Straight Arrow Connector 266" o:spid="_x0000_s1105" type="#_x0000_t32" style="position:absolute;left:30639;top:24428;width:1289;height:419;visibility:visible;mso-wrap-style:square" o:connectortype="straight" o:gfxdata="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" strokecolor="#4472c4 [3204]" strokeweight="2.25pt">
+                <v:shape id="Straight Arrow Connector 266" o:spid="_x0000_s1105" type="#_x0000_t32" style="position:absolute;left:28532;top:24241;width:3306;height:381;visibility:visible;mso-wrap-style:square" o:connectortype="straight" o:gfxdata="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" strokecolor="#4472c4 [3204]" strokeweight="2.25pt">
                   <v:stroke endarrow="block" joinstyle="miter"/>
                 </v:shape>
-                <v:oval id="Oval 267" o:spid="_x0000_s1106" style="position:absolute;left:29667;top:23336;width:1263;height:1264;rotation:-7148013fd;visibility:visible;mso-wrap-style:square;v-text-anchor:middle" o:gfxdata="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" fillcolor="#4472c4 [3204]" strokecolor="#1f3763 [1604]" strokeweight="1pt">
+                <v:oval id="Oval 267" o:spid="_x0000_s1106" style="position:absolute;left:27333;top:23336;width:1263;height:1264;rotation:-7148013fd;visibility:visible;mso-wrap-style:square;v-text-anchor:middle" o:gfxdata="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" fillcolor="#4472c4 [3204]" strokecolor="#1f3763 [1604]" strokeweight="1pt">
                   <v:stroke joinstyle="miter"/>
                 </v:oval>
-                <v:shape id="Straight Arrow Connector 268" o:spid="_x0000_s1107" type="#_x0000_t32" style="position:absolute;left:30582;top:22898;width:1454;height:489;flip:y;visibility:visible;mso-wrap-style:square" o:connectortype="straight" o:gfxdata="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" strokecolor="#4472c4 [3204]" strokeweight="2.25pt">
+                <v:shape id="Straight Arrow Connector 268" o:spid="_x0000_s1107" type="#_x0000_t32" style="position:absolute;left:28561;top:22893;width:3180;height:866;flip:y;visibility:visible;mso-wrap-style:square" o:connectortype="straight" o:gfxdata="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" strokecolor="#4472c4 [3204]" strokeweight="2.25pt">
                   <v:stroke endarrow="block" joinstyle="miter"/>
                 </v:shape>
                 <v:shape id="Straight Arrow Connector 269" o:spid="_x0000_s1108" type="#_x0000_t32" style="position:absolute;left:30639;top:27530;width:1289;height:419;visibility:visible;mso-wrap-style:square" o:connectortype="straight" o:gfxdata="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" strokecolor="#4472c4 [3204]" strokeweight="2.25pt">
@@ -6445,7 +6449,7 @@
                 <v:oval id="Oval 270" o:spid="_x0000_s1109" style="position:absolute;left:29667;top:26438;width:1263;height:1264;rotation:-7148013fd;visibility:visible;mso-wrap-style:square;v-text-anchor:middle" o:gfxdata="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" fillcolor="#4472c4 [3204]" strokecolor="#1f3763 [1604]" strokeweight="1pt">
                   <v:stroke joinstyle="miter"/>
                 </v:oval>
-                <v:shape id="Straight Arrow Connector 271" o:spid="_x0000_s1110" type="#_x0000_t32" style="position:absolute;left:30582;top:26000;width:1454;height:489;flip:y;visibility:visible;mso-wrap-style:square" o:connectortype="straight" o:gfxdata="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" strokecolor="#4472c4 [3204]" strokeweight="2.25pt">
+                <v:shape id="Straight Arrow Connector 271" o:spid="_x0000_s1110" type="#_x0000_t32" style="position:absolute;left:30640;top:26135;width:1454;height:489;flip:y;visibility:visible;mso-wrap-style:square" o:connectortype="straight" o:gfxdata="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" strokecolor="#4472c4 [3204]" strokeweight="2.25pt">
                   <v:stroke endarrow="block" joinstyle="miter"/>
                 </v:shape>
                 <v:shape id="Straight Arrow Connector 272" o:spid="_x0000_s1111" type="#_x0000_t32" style="position:absolute;left:28509;top:28214;width:3244;height:1199;visibility:visible;mso-wrap-style:square" o:connectortype="straight" o:gfxdata="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" strokecolor="#4472c4 [3204]" strokeweight="2.25pt">
@@ -6454,7 +6458,7 @@
                 <v:oval id="Oval 273" o:spid="_x0000_s1112" style="position:absolute;left:27311;top:27309;width:1264;height:1264;rotation:-7148013fd;visibility:visible;mso-wrap-style:square;v-text-anchor:middle" o:gfxdata="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" fillcolor="#4472c4 [3204]" strokecolor="#1f3763 [1604]" strokeweight="1pt">
                   <v:stroke joinstyle="miter"/>
                 </v:oval>
-                <v:shape id="Straight Arrow Connector 274" o:spid="_x0000_s1113" type="#_x0000_t32" style="position:absolute;left:28307;top:26899;width:1313;height:668;flip:y;visibility:visible;mso-wrap-style:square" o:connectortype="straight" o:gfxdata="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" strokecolor="#4472c4 [3204]" strokeweight="2.25pt">
+                <v:shape id="Straight Arrow Connector 274" o:spid="_x0000_s1113" type="#_x0000_t32" style="position:absolute;left:28485;top:27081;width:1313;height:667;flip:y;visibility:visible;mso-wrap-style:square" o:connectortype="straight" o:gfxdata="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" strokecolor="#4472c4 [3204]" strokeweight="2.25pt">
                   <v:stroke endarrow="block" joinstyle="miter"/>
                 </v:shape>
                 <v:shape id="Straight Arrow Connector 275" o:spid="_x0000_s1114" type="#_x0000_t32" style="position:absolute;left:25763;top:4703;width:1818;height:49;visibility:visible;mso-wrap-style:square" o:connectortype="straight" o:gfxdata="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" strokecolor="#4472c4 [3204]" strokeweight="2.25pt">
@@ -6484,76 +6488,76 @@
                 <v:shape id="Straight Arrow Connector 283" o:spid="_x0000_s1122" type="#_x0000_t32" style="position:absolute;left:18118;top:5624;width:3269;height:1196;flip:y;visibility:visible;mso-wrap-style:square" o:connectortype="straight" o:gfxdata="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" strokecolor="#4472c4 [3204]" strokeweight="2.25pt">
                   <v:stroke endarrow="block" joinstyle="miter"/>
                 </v:shape>
-                <v:shape id="Straight Arrow Connector 284" o:spid="_x0000_s1123" type="#_x0000_t32" style="position:absolute;left:25534;top:14568;width:6217;height:542;visibility:visible;mso-wrap-style:square" o:connectortype="straight" o:gfxdata="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" strokecolor="#4472c4 [3204]" strokeweight="2.25pt">
+                <v:shape id="Straight Arrow Connector 284" o:spid="_x0000_s1123" type="#_x0000_t32" style="position:absolute;left:25843;top:14787;width:1504;height:779;visibility:visible;mso-wrap-style:square" o:connectortype="straight" o:gfxdata="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" strokecolor="#4472c4 [3204]" strokeweight="2.25pt">
                   <v:stroke endarrow="block" joinstyle="miter"/>
                 </v:shape>
-                <v:oval id="Oval 285" o:spid="_x0000_s1124" style="position:absolute;left:24564;top:13478;width:1257;height:1257;rotation:-7148013fd;visibility:visible;mso-wrap-style:square;v-text-anchor:middle" o:gfxdata="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" fillcolor="#4472c4 [3204]" strokecolor="#1f3763 [1604]" strokeweight="1pt">
+                <v:oval id="Oval 285" o:spid="_x0000_s1124" style="position:absolute;left:24650;top:13885;width:1257;height:1257;rotation:-7148013fd;visibility:visible;mso-wrap-style:square;v-text-anchor:middle" o:gfxdata="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" fillcolor="#4472c4 [3204]" strokecolor="#1f3763 [1604]" strokeweight="1pt">
                   <v:stroke joinstyle="miter"/>
                 </v:oval>
-                <v:shape id="Straight Arrow Connector 286" o:spid="_x0000_s1125" type="#_x0000_t32" style="position:absolute;left:25787;top:13065;width:1559;height:836;flip:y;visibility:visible;mso-wrap-style:square" o:connectortype="straight" o:gfxdata="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" strokecolor="#4472c4 [3204]" strokeweight="2.25pt">
+                <v:shape id="Straight Arrow Connector 286" o:spid="_x0000_s1125" type="#_x0000_t32" style="position:absolute;left:25873;top:13065;width:1473;height:1243;flip:y;visibility:visible;mso-wrap-style:square" o:connectortype="straight" o:gfxdata="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" strokecolor="#4472c4 [3204]" strokeweight="2.25pt">
                   <v:stroke endarrow="block" joinstyle="miter"/>
                 </v:shape>
-                <v:shape id="Straight Arrow Connector 287" o:spid="_x0000_s1126" type="#_x0000_t32" style="position:absolute;left:22602;top:16658;width:2112;height:605;visibility:visible;mso-wrap-style:square" o:connectortype="straight" o:gfxdata="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" strokecolor="#4472c4 [3204]" strokeweight="2.25pt">
+                <v:shape id="Straight Arrow Connector 287" o:spid="_x0000_s1126" type="#_x0000_t32" style="position:absolute;left:22693;top:17252;width:2200;height:1416;visibility:visible;mso-wrap-style:square" o:connectortype="straight" o:gfxdata="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" strokecolor="#4472c4 [3204]" strokeweight="2.25pt">
                   <v:stroke endarrow="block" joinstyle="miter"/>
                 </v:shape>
-                <v:oval id="Oval 288" o:spid="_x0000_s1127" style="position:absolute;left:21408;top:15755;width:1257;height:1257;rotation:-7148013fd;visibility:visible;mso-wrap-style:square;v-text-anchor:middle" o:gfxdata="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" fillcolor="#4472c4 [3204]" strokecolor="#1f3763 [1604]" strokeweight="1pt">
+                <v:oval id="Oval 288" o:spid="_x0000_s1127" style="position:absolute;left:21499;top:16349;width:1257;height:1257;rotation:-7148013fd;visibility:visible;mso-wrap-style:square;v-text-anchor:middle" o:gfxdata="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" fillcolor="#4472c4 [3204]" strokecolor="#1f3763 [1604]" strokeweight="1pt">
                   <v:stroke joinstyle="miter"/>
                 </v:oval>
-                <v:shape id="Straight Arrow Connector 289" o:spid="_x0000_s1128" type="#_x0000_t32" style="position:absolute;left:22629;top:14310;width:1968;height:1866;flip:y;visibility:visible;mso-wrap-style:square" o:connectortype="straight" o:gfxdata="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" strokecolor="#4472c4 [3204]" strokeweight="2.25pt">
+                <v:shape id="Straight Arrow Connector 289" o:spid="_x0000_s1128" type="#_x0000_t32" style="position:absolute;left:22722;top:14719;width:1962;height:2053;flip:y;visibility:visible;mso-wrap-style:square" o:connectortype="straight" o:gfxdata="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" strokecolor="#4472c4 [3204]" strokeweight="2.25pt">
                   <v:stroke endarrow="block" joinstyle="miter"/>
                 </v:shape>
-                <v:shape id="Straight Arrow Connector 290" o:spid="_x0000_s1129" type="#_x0000_t32" style="position:absolute;left:28332;top:23387;width:1282;height:412;visibility:visible;mso-wrap-style:square" o:connectortype="straight" o:gfxdata="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" strokecolor="#4472c4 [3204]" strokeweight="2.25pt">
+                <v:shape id="Straight Arrow Connector 290" o:spid="_x0000_s1129" type="#_x0000_t32" style="position:absolute;left:25770;top:23384;width:1626;height:305;visibility:visible;mso-wrap-style:square" o:connectortype="straight" o:gfxdata="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" strokecolor="#4472c4 [3204]" strokeweight="2.25pt">
                   <v:stroke endarrow="block" joinstyle="miter"/>
                 </v:shape>
-                <v:oval id="Oval 291" o:spid="_x0000_s1130" style="position:absolute;left:27306;top:22574;width:1257;height:1257;rotation:-7148013fd;visibility:visible;mso-wrap-style:square;v-text-anchor:middle" o:gfxdata="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" fillcolor="#4472c4 [3204]" strokecolor="#1f3763 [1604]" strokeweight="1pt">
+                <v:oval id="Oval 291" o:spid="_x0000_s1130" style="position:absolute;left:24745;top:22574;width:1257;height:1257;rotation:-7148013fd;visibility:visible;mso-wrap-style:square;v-text-anchor:middle" o:gfxdata="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" fillcolor="#4472c4 [3204]" strokecolor="#1f3763 [1604]" strokeweight="1pt">
                   <v:stroke joinstyle="miter"/>
                 </v:oval>
-                <v:shape id="Straight Arrow Connector 292" o:spid="_x0000_s1131" type="#_x0000_t32" style="position:absolute;left:28218;top:21479;width:3839;height:1137;flip:y;visibility:visible;mso-wrap-style:square" o:connectortype="straight" o:gfxdata="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" strokecolor="#4472c4 [3204]" strokeweight="2.25pt">
+                <v:shape id="Straight Arrow Connector 292" o:spid="_x0000_s1131" type="#_x0000_t32" style="position:absolute;left:25967;top:21474;width:5776;height:1521;flip:y;visibility:visible;mso-wrap-style:square" o:connectortype="straight" o:gfxdata="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" strokecolor="#4472c4 [3204]" strokeweight="2.25pt">
                   <v:stroke endarrow="block" joinstyle="miter"/>
                 </v:shape>
-                <v:shape id="Straight Arrow Connector 293" o:spid="_x0000_s1132" type="#_x0000_t32" style="position:absolute;left:25750;top:22446;width:1488;height:524;visibility:visible;mso-wrap-style:square" o:connectortype="straight" o:gfxdata="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" strokecolor="#4472c4 [3204]" strokeweight="2.25pt">
+                <v:oval id="Oval 296" o:spid="_x0000_s1132" style="position:absolute;left:24416;top:29077;width:1258;height:1257;rotation:-7148013fd;visibility:visible;mso-wrap-style:square;v-text-anchor:middle" o:gfxdata="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" fillcolor="#4472c4 [3204]" strokecolor="#1f3763 [1604]" strokeweight="1pt">
+                  <v:stroke joinstyle="miter"/>
+                </v:oval>
+                <v:shape id="Straight Arrow Connector 297" o:spid="_x0000_s1133" type="#_x0000_t32" style="position:absolute;left:25638;top:28147;width:1708;height:1354;flip:y;visibility:visible;mso-wrap-style:square" o:connectortype="straight" o:gfxdata="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" strokecolor="#4472c4 [3204]" strokeweight="2.25pt">
                   <v:stroke endarrow="block" joinstyle="miter"/>
                 </v:shape>
-                <v:oval id="Oval 294" o:spid="_x0000_s1133" style="position:absolute;left:24558;top:21544;width:1258;height:1257;rotation:-7148013fd;visibility:visible;mso-wrap-style:square;v-text-anchor:middle" o:gfxdata="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" fillcolor="#4472c4 [3204]" strokecolor="#1f3763 [1604]" strokeweight="1pt">
+                <v:shape id="Straight Arrow Connector 298" o:spid="_x0000_s1134" type="#_x0000_t32" style="position:absolute;left:25608;top:29978;width:1736;height:1246;visibility:visible;mso-wrap-style:square" o:connectortype="straight" o:gfxdata="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" strokecolor="#4472c4 [3204]" strokeweight="2.25pt">
+                  <v:stroke endarrow="block" joinstyle="miter"/>
+                </v:shape>
+                <v:shape id="Straight Arrow Connector 299" o:spid="_x0000_s1135" type="#_x0000_t32" style="position:absolute;left:22279;top:23405;width:2499;height:1665;flip:y;visibility:visible;mso-wrap-style:square" o:connectortype="straight" o:gfxdata="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" strokecolor="#4472c4 [3204]" strokeweight="2.25pt">
+                  <v:stroke endarrow="block" joinstyle="miter"/>
+                </v:shape>
+                <v:oval id="Oval 300" o:spid="_x0000_s1136" style="position:absolute;left:21381;top:25010;width:1251;height:1251;rotation:-7148013fd;visibility:visible;mso-wrap-style:square;v-text-anchor:middle" o:gfxdata="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" fillcolor="#4472c4 [3204]" strokecolor="#1f3763 [1604]" strokeweight="1pt">
                   <v:stroke joinstyle="miter"/>
                 </v:oval>
-                <v:shape id="Straight Arrow Connector 295" o:spid="_x0000_s1134" type="#_x0000_t32" style="position:absolute;left:25779;top:19846;width:6147;height:2119;flip:y;visibility:visible;mso-wrap-style:square" o:connectortype="straight" o:gfxdata="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" strokecolor="#4472c4 [3204]" strokeweight="2.25pt">
+                <v:shape id="Straight Arrow Connector 301" o:spid="_x0000_s1137" type="#_x0000_t32" style="position:absolute;left:22210;top:26227;width:2269;height:3204;visibility:visible;mso-wrap-style:square" o:connectortype="straight" o:gfxdata="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" strokecolor="#4472c4 [3204]" strokeweight="2.25pt">
                   <v:stroke endarrow="block" joinstyle="miter"/>
                 </v:shape>
-                <v:oval id="Oval 296" o:spid="_x0000_s1135" style="position:absolute;left:24416;top:29077;width:1258;height:1257;rotation:-7148013fd;visibility:visible;mso-wrap-style:square;v-text-anchor:middle" o:gfxdata="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" fillcolor="#4472c4 [3204]" strokecolor="#1f3763 [1604]" strokeweight="1pt">
+                <v:shape id="Straight Arrow Connector 303" o:spid="_x0000_s1138" type="#_x0000_t32" style="position:absolute;left:18335;top:17181;width:3197;height:2567;flip:y;visibility:visible;mso-wrap-style:square" o:connectortype="straight" o:gfxdata="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" strokecolor="#4472c4 [3204]" strokeweight="2.25pt">
+                  <v:stroke endarrow="block" joinstyle="miter"/>
+                </v:shape>
+                <v:oval id="Oval 304" o:spid="_x0000_s1139" style="position:absolute;left:17125;top:19331;width:1245;height:1245;rotation:-7148013fd;visibility:visible;mso-wrap-style:square;v-text-anchor:middle" o:gfxdata="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" fillcolor="#4472c4 [3204]" strokecolor="#1f3763 [1604]" strokeweight="1pt">
                   <v:stroke joinstyle="miter"/>
                 </v:oval>
-                <v:shape id="Straight Arrow Connector 297" o:spid="_x0000_s1136" type="#_x0000_t32" style="position:absolute;left:25638;top:28147;width:1708;height:1354;flip:y;visibility:visible;mso-wrap-style:square" o:connectortype="straight" o:gfxdata="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" strokecolor="#4472c4 [3204]" strokeweight="2.25pt">
+                <v:shape id="Straight Arrow Connector 305" o:spid="_x0000_s1140" type="#_x0000_t32" style="position:absolute;left:17949;top:20539;width:3709;height:4892;visibility:visible;mso-wrap-style:square" o:connectortype="straight" o:gfxdata="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" strokecolor="#4472c4 [3204]" strokeweight="2.25pt">
                   <v:stroke endarrow="block" joinstyle="miter"/>
                 </v:shape>
-                <v:shape id="Straight Arrow Connector 298" o:spid="_x0000_s1137" type="#_x0000_t32" style="position:absolute;left:25608;top:29978;width:1736;height:1246;visibility:visible;mso-wrap-style:square" o:connectortype="straight" o:gfxdata="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" strokecolor="#4472c4 [3204]" strokeweight="2.25pt">
+                <v:shape id="Straight Arrow Connector 307" o:spid="_x0000_s1141" type="#_x0000_t32" style="position:absolute;left:13955;top:7956;width:3609;height:4769;flip:y;visibility:visible;mso-wrap-style:square" o:connectortype="straight" o:gfxdata="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" strokecolor="#4472c4 [3204]" strokeweight="2.25pt">
                   <v:stroke endarrow="block" joinstyle="miter"/>
                 </v:shape>
-                <v:shape id="Straight Arrow Connector 299" o:spid="_x0000_s1138" type="#_x0000_t32" style="position:absolute;left:22280;top:22378;width:2312;height:2695;flip:y;visibility:visible;mso-wrap-style:square" o:connectortype="straight" o:gfxdata="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" strokecolor="#4472c4 [3204]" strokeweight="2.25pt">
+                <v:oval id="Oval 308" o:spid="_x0000_s1142" style="position:absolute;left:13066;top:12664;width:1238;height:1238;rotation:-7148013fd;visibility:visible;mso-wrap-style:square;v-text-anchor:middle" o:gfxdata="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" fillcolor="#4472c4 [3204]" strokecolor="#1f3763 [1604]" strokeweight="1pt">
+                  <v:stroke joinstyle="miter"/>
+                </v:oval>
+                <v:shape id="Straight Arrow Connector 309" o:spid="_x0000_s1143" type="#_x0000_t32" style="position:absolute;left:13886;top:13867;width:3300;height:5812;visibility:visible;mso-wrap-style:square" o:connectortype="straight" o:gfxdata="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" strokecolor="#4472c4 [3204]" strokeweight="2.25pt">
                   <v:stroke endarrow="block" joinstyle="miter"/>
                 </v:shape>
-                <v:oval id="Oval 300" o:spid="_x0000_s1139" style="position:absolute;left:21381;top:25010;width:1251;height:1251;rotation:-7148013fd;visibility:visible;mso-wrap-style:square;v-text-anchor:middle" o:gfxdata="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" fillcolor="#4472c4 [3204]" strokecolor="#1f3763 [1604]" strokeweight="1pt">
+                <v:shape id="Straight Arrow Connector 122" o:spid="_x0000_s1144" type="#_x0000_t32" style="position:absolute;left:28485;top:16122;width:3410;height:400;visibility:visible;mso-wrap-style:square" o:connectortype="straight" o:gfxdata="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" strokecolor="#4472c4 [3204]" strokeweight="2.25pt">
+                  <v:stroke endarrow="block" joinstyle="miter"/>
+                </v:shape>
+                <v:oval id="Oval 123" o:spid="_x0000_s1145" style="position:absolute;left:27285;top:15214;width:1258;height:1257;rotation:-7148013fd;visibility:visible;mso-wrap-style:square;v-text-anchor:middle" o:gfxdata="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" fillcolor="#4472c4 [3204]" strokecolor="#1f3763 [1604]" strokeweight="1pt">
                   <v:stroke joinstyle="miter"/>
                 </v:oval>
-                <v:shape id="Straight Arrow Connector 301" o:spid="_x0000_s1140" type="#_x0000_t32" style="position:absolute;left:22210;top:26227;width:2269;height:3204;visibility:visible;mso-wrap-style:square" o:connectortype="straight" o:gfxdata="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" strokecolor="#4472c4 [3204]" strokeweight="2.25pt">
-                  <v:stroke endarrow="block" joinstyle="miter"/>
-                </v:shape>
-                <v:shape id="Straight Arrow Connector 303" o:spid="_x0000_s1141" type="#_x0000_t32" style="position:absolute;left:18334;top:16471;width:3324;height:3277;flip:y;visibility:visible;mso-wrap-style:square" o:connectortype="straight" o:gfxdata="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" strokecolor="#4472c4 [3204]" strokeweight="2.25pt">
-                  <v:stroke endarrow="block" joinstyle="miter"/>
-                </v:shape>
-                <v:oval id="Oval 304" o:spid="_x0000_s1142" style="position:absolute;left:17125;top:19331;width:1245;height:1245;rotation:-7148013fd;visibility:visible;mso-wrap-style:square;v-text-anchor:middle" o:gfxdata="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" fillcolor="#4472c4 [3204]" strokecolor="#1f3763 [1604]" strokeweight="1pt">
-                  <v:stroke joinstyle="miter"/>
-                </v:oval>
-                <v:shape id="Straight Arrow Connector 305" o:spid="_x0000_s1143" type="#_x0000_t32" style="position:absolute;left:17949;top:20539;width:3709;height:4892;visibility:visible;mso-wrap-style:square" o:connectortype="straight" o:gfxdata="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" strokecolor="#4472c4 [3204]" strokeweight="2.25pt">
-                  <v:stroke endarrow="block" joinstyle="miter"/>
-                </v:shape>
-                <v:shape id="Straight Arrow Connector 307" o:spid="_x0000_s1144" type="#_x0000_t32" style="position:absolute;left:13955;top:7956;width:3609;height:4769;flip:y;visibility:visible;mso-wrap-style:square" o:connectortype="straight" o:gfxdata="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" strokecolor="#4472c4 [3204]" strokeweight="2.25pt">
-                  <v:stroke endarrow="block" joinstyle="miter"/>
-                </v:shape>
-                <v:oval id="Oval 308" o:spid="_x0000_s1145" style="position:absolute;left:13066;top:12664;width:1238;height:1238;rotation:-7148013fd;visibility:visible;mso-wrap-style:square;v-text-anchor:middle" o:gfxdata="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" fillcolor="#4472c4 [3204]" strokecolor="#1f3763 [1604]" strokeweight="1pt">
-                  <v:stroke joinstyle="miter"/>
-                </v:oval>
-                <v:shape id="Straight Arrow Connector 309" o:spid="_x0000_s1146" type="#_x0000_t32" style="position:absolute;left:13886;top:13867;width:3300;height:5812;visibility:visible;mso-wrap-style:square" o:connectortype="straight" o:gfxdata="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" strokecolor="#4472c4 [3204]" strokeweight="2.25pt">
+                <v:shape id="Straight Arrow Connector 124" o:spid="_x0000_s1146" type="#_x0000_t32" style="position:absolute;left:28517;top:14941;width:3404;height:699;flip:y;visibility:visible;mso-wrap-style:square" o:connectortype="straight" o:gfxdata="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" strokecolor="#4472c4 [3204]" strokeweight="2.25pt">
                   <v:stroke endarrow="block" joinstyle="miter"/>
                 </v:shape>
                 <w10:anchorlock/>

</xml_diff>